<commit_message>
GUI working, sorting algorithms interact with it in a correct way. Binary search algorithms don't work correctly yet
</commit_message>
<xml_diff>
--- a/Requerimientos funcionales.docx
+++ b/Requerimientos funcionales.docx
@@ -1,6 +1,6 @@
 
 <file path=word/document.xml><?xml version="1.0" encoding="utf-8"?>
-<w:document xmlns:wpc="http://schemas.microsoft.com/office/word/2010/wordprocessingCanvas" xmlns:cx="http://schemas.microsoft.com/office/drawing/2014/chartex" xmlns:cx1="http://schemas.microsoft.com/office/drawing/2015/9/8/chartex" xmlns:mc="http://schemas.openxmlformats.org/markup-compatibility/2006" xmlns:o="urn:schemas-microsoft-com:office:office" xmlns:r="http://schemas.openxmlformats.org/officeDocument/2006/relationships" xmlns:m="http://schemas.openxmlformats.org/officeDocument/2006/math" xmlns:v="urn:schemas-microsoft-com:vml" xmlns:wp14="http://schemas.microsoft.com/office/word/2010/wordprocessingDrawing" xmlns:wp="http://schemas.openxmlformats.org/drawingml/2006/wordprocessingDrawing" xmlns:w10="urn:schemas-microsoft-com:office:word" xmlns:w="http://schemas.openxmlformats.org/wordprocessingml/2006/main" xmlns:w14="http://schemas.microsoft.com/office/word/2010/wordml" xmlns:w15="http://schemas.microsoft.com/office/word/2012/wordml" xmlns:w16se="http://schemas.microsoft.com/office/word/2015/wordml/symex" xmlns:wpg="http://schemas.microsoft.com/office/word/2010/wordprocessingGroup" xmlns:wpi="http://schemas.microsoft.com/office/word/2010/wordprocessingInk" xmlns:wne="http://schemas.microsoft.com/office/word/2006/wordml" xmlns:wps="http://schemas.microsoft.com/office/word/2010/wordprocessingShape" mc:Ignorable="w14 w15 w16se wp14">
+<w:document xmlns:wpc="http://schemas.microsoft.com/office/word/2010/wordprocessingCanvas" xmlns:cx="http://schemas.microsoft.com/office/drawing/2014/chartex" xmlns:cx1="http://schemas.microsoft.com/office/drawing/2015/9/8/chartex" xmlns:cx2="http://schemas.microsoft.com/office/drawing/2015/10/21/chartex" xmlns:cx3="http://schemas.microsoft.com/office/drawing/2016/5/9/chartex" xmlns:cx4="http://schemas.microsoft.com/office/drawing/2016/5/10/chartex" xmlns:cx5="http://schemas.microsoft.com/office/drawing/2016/5/11/chartex" xmlns:cx6="http://schemas.microsoft.com/office/drawing/2016/5/12/chartex" xmlns:cx7="http://schemas.microsoft.com/office/drawing/2016/5/13/chartex" xmlns:cx8="http://schemas.microsoft.com/office/drawing/2016/5/14/chartex" xmlns:mc="http://schemas.openxmlformats.org/markup-compatibility/2006" xmlns:aink="http://schemas.microsoft.com/office/drawing/2016/ink" xmlns:am3d="http://schemas.microsoft.com/office/drawing/2017/model3d" xmlns:o="urn:schemas-microsoft-com:office:office" xmlns:r="http://schemas.openxmlformats.org/officeDocument/2006/relationships" xmlns:m="http://schemas.openxmlformats.org/officeDocument/2006/math" xmlns:v="urn:schemas-microsoft-com:vml" xmlns:wp14="http://schemas.microsoft.com/office/word/2010/wordprocessingDrawing" xmlns:wp="http://schemas.openxmlformats.org/drawingml/2006/wordprocessingDrawing" xmlns:w10="urn:schemas-microsoft-com:office:word" xmlns:w="http://schemas.openxmlformats.org/wordprocessingml/2006/main" xmlns:w14="http://schemas.microsoft.com/office/word/2010/wordml" xmlns:w15="http://schemas.microsoft.com/office/word/2012/wordml" xmlns:w16cid="http://schemas.microsoft.com/office/word/2016/wordml/cid" xmlns:w16se="http://schemas.microsoft.com/office/word/2015/wordml/symex" xmlns:wpg="http://schemas.microsoft.com/office/word/2010/wordprocessingGroup" xmlns:wpi="http://schemas.microsoft.com/office/word/2010/wordprocessingInk" xmlns:wne="http://schemas.microsoft.com/office/word/2006/wordml" xmlns:wps="http://schemas.microsoft.com/office/word/2010/wordprocessingShape" mc:Ignorable="w14 w15 w16se w16cid wp14">
   <w:body>
     <w:p>
       <w:pPr>
@@ -37,6 +37,7 @@
         <w:tc>
           <w:tcPr>
             <w:tcW w:w="1413" w:type="dxa"/>
+            <w:shd w:val="clear" w:color="auto" w:fill="D0CECE" w:themeFill="background2" w:themeFillShade="E6"/>
           </w:tcPr>
           <w:p>
             <w:pPr>
@@ -61,6 +62,7 @@
         <w:tc>
           <w:tcPr>
             <w:tcW w:w="7415" w:type="dxa"/>
+            <w:shd w:val="clear" w:color="auto" w:fill="D0CECE" w:themeFill="background2" w:themeFillShade="E6"/>
           </w:tcPr>
           <w:p>
             <w:pPr>
@@ -137,6 +139,7 @@
         <w:tc>
           <w:tcPr>
             <w:tcW w:w="1413" w:type="dxa"/>
+            <w:shd w:val="clear" w:color="auto" w:fill="D0CECE" w:themeFill="background2" w:themeFillShade="E6"/>
           </w:tcPr>
           <w:p>
             <w:pPr>
@@ -161,6 +164,7 @@
         <w:tc>
           <w:tcPr>
             <w:tcW w:w="7415" w:type="dxa"/>
+            <w:shd w:val="clear" w:color="auto" w:fill="D0CECE" w:themeFill="background2" w:themeFillShade="E6"/>
           </w:tcPr>
           <w:p>
             <w:pPr>
@@ -258,6 +262,7 @@
         <w:tc>
           <w:tcPr>
             <w:tcW w:w="1413" w:type="dxa"/>
+            <w:shd w:val="clear" w:color="auto" w:fill="D0CECE" w:themeFill="background2" w:themeFillShade="E6"/>
           </w:tcPr>
           <w:p>
             <w:pPr>
@@ -282,6 +287,7 @@
         <w:tc>
           <w:tcPr>
             <w:tcW w:w="7415" w:type="dxa"/>
+            <w:shd w:val="clear" w:color="auto" w:fill="D0CECE" w:themeFill="background2" w:themeFillShade="E6"/>
           </w:tcPr>
           <w:p>
             <w:pPr>
@@ -394,6 +400,7 @@
         <w:tc>
           <w:tcPr>
             <w:tcW w:w="1413" w:type="dxa"/>
+            <w:shd w:val="clear" w:color="auto" w:fill="D0CECE" w:themeFill="background2" w:themeFillShade="E6"/>
           </w:tcPr>
           <w:p>
             <w:pPr>
@@ -418,6 +425,7 @@
         <w:tc>
           <w:tcPr>
             <w:tcW w:w="7415" w:type="dxa"/>
+            <w:shd w:val="clear" w:color="auto" w:fill="D0CECE" w:themeFill="background2" w:themeFillShade="E6"/>
           </w:tcPr>
           <w:p>
             <w:pPr>
@@ -515,6 +523,7 @@
         <w:tc>
           <w:tcPr>
             <w:tcW w:w="1413" w:type="dxa"/>
+            <w:shd w:val="clear" w:color="auto" w:fill="D0CECE" w:themeFill="background2" w:themeFillShade="E6"/>
           </w:tcPr>
           <w:p>
             <w:pPr>
@@ -539,6 +548,7 @@
         <w:tc>
           <w:tcPr>
             <w:tcW w:w="7415" w:type="dxa"/>
+            <w:shd w:val="clear" w:color="auto" w:fill="D0CECE" w:themeFill="background2" w:themeFillShade="E6"/>
           </w:tcPr>
           <w:p>
             <w:pPr>
@@ -608,6 +618,87 @@
                 <w:lang w:val="es-ES"/>
               </w:rPr>
             </w:pPr>
+            <w:r>
+              <w:rPr>
+                <w:rFonts w:ascii="Arial" w:hAnsi="Arial" w:cs="Arial"/>
+                <w:sz w:val="24"/>
+                <w:szCs w:val="24"/>
+                <w:lang w:val="es-ES"/>
+              </w:rPr>
+              <w:t xml:space="preserve">Se debe poder buscar un vuelo </w:t>
+            </w:r>
+            <w:r>
+              <w:rPr>
+                <w:rFonts w:ascii="Arial" w:hAnsi="Arial" w:cs="Arial"/>
+                <w:sz w:val="24"/>
+                <w:szCs w:val="24"/>
+                <w:lang w:val="es-ES"/>
+              </w:rPr>
+              <w:t xml:space="preserve">por un criterio escogido por el usuario, ya sea por </w:t>
+            </w:r>
+            <w:r>
+              <w:rPr>
+                <w:rFonts w:ascii="Arial" w:hAnsi="Arial" w:cs="Arial"/>
+                <w:sz w:val="24"/>
+                <w:szCs w:val="24"/>
+                <w:lang w:val="es-ES"/>
+              </w:rPr>
+              <w:t xml:space="preserve">fecha, por </w:t>
+            </w:r>
+            <w:r>
+              <w:rPr>
+                <w:rFonts w:ascii="Arial" w:hAnsi="Arial" w:cs="Arial"/>
+                <w:sz w:val="24"/>
+                <w:szCs w:val="24"/>
+                <w:lang w:val="es-ES"/>
+              </w:rPr>
+              <w:t xml:space="preserve">hora de salida, por </w:t>
+            </w:r>
+            <w:r>
+              <w:rPr>
+                <w:rFonts w:ascii="Arial" w:hAnsi="Arial" w:cs="Arial"/>
+                <w:sz w:val="24"/>
+                <w:szCs w:val="24"/>
+                <w:lang w:val="es-ES"/>
+              </w:rPr>
+              <w:t>número de vuelo, por ciudad de destino</w:t>
+            </w:r>
+            <w:r>
+              <w:rPr>
+                <w:rFonts w:ascii="Arial" w:hAnsi="Arial" w:cs="Arial"/>
+                <w:sz w:val="24"/>
+                <w:szCs w:val="24"/>
+                <w:lang w:val="es-ES"/>
+              </w:rPr>
+              <w:t xml:space="preserve"> y por puerta de embarque</w:t>
+            </w:r>
+            <w:r>
+              <w:rPr>
+                <w:rFonts w:ascii="Arial" w:hAnsi="Arial" w:cs="Arial"/>
+                <w:sz w:val="24"/>
+                <w:szCs w:val="24"/>
+                <w:lang w:val="es-ES"/>
+              </w:rPr>
+              <w:t>.</w:t>
+            </w:r>
+            <w:r>
+              <w:rPr>
+                <w:rFonts w:ascii="Arial" w:hAnsi="Arial" w:cs="Arial"/>
+                <w:sz w:val="24"/>
+                <w:szCs w:val="24"/>
+                <w:lang w:val="es-ES"/>
+              </w:rPr>
+              <w:t xml:space="preserve"> Si hay más de un vuelo que concuerde con </w:t>
+            </w:r>
+            <w:r>
+              <w:rPr>
+                <w:rFonts w:ascii="Arial" w:hAnsi="Arial" w:cs="Arial"/>
+                <w:sz w:val="24"/>
+                <w:szCs w:val="24"/>
+                <w:lang w:val="es-ES"/>
+              </w:rPr>
+              <w:t>el criterio buscado, entonces se muestra el primer vuelo encontrado.</w:t>
+            </w:r>
           </w:p>
         </w:tc>
       </w:tr>
@@ -615,6 +706,7 @@
         <w:tc>
           <w:tcPr>
             <w:tcW w:w="1413" w:type="dxa"/>
+            <w:shd w:val="clear" w:color="auto" w:fill="D0CECE" w:themeFill="background2" w:themeFillShade="E6"/>
           </w:tcPr>
           <w:p>
             <w:pPr>
@@ -639,24 +731,25 @@
         <w:tc>
           <w:tcPr>
             <w:tcW w:w="7415" w:type="dxa"/>
-          </w:tcPr>
-          <w:p>
-            <w:pPr>
-              <w:rPr>
-                <w:rFonts w:ascii="Arial" w:hAnsi="Arial" w:cs="Arial"/>
-                <w:sz w:val="24"/>
-                <w:szCs w:val="24"/>
-                <w:lang w:val="es-ES"/>
-              </w:rPr>
-            </w:pPr>
-            <w:r>
-              <w:rPr>
-                <w:rFonts w:ascii="Arial" w:hAnsi="Arial" w:cs="Arial"/>
-                <w:sz w:val="24"/>
-                <w:szCs w:val="24"/>
-                <w:lang w:val="es-ES"/>
-              </w:rPr>
-              <w:t>Código de vuelo</w:t>
+            <w:shd w:val="clear" w:color="auto" w:fill="D0CECE" w:themeFill="background2" w:themeFillShade="E6"/>
+          </w:tcPr>
+          <w:p>
+            <w:pPr>
+              <w:rPr>
+                <w:rFonts w:ascii="Arial" w:hAnsi="Arial" w:cs="Arial"/>
+                <w:sz w:val="24"/>
+                <w:szCs w:val="24"/>
+                <w:lang w:val="es-ES"/>
+              </w:rPr>
+            </w:pPr>
+            <w:r>
+              <w:rPr>
+                <w:rFonts w:ascii="Arial" w:hAnsi="Arial" w:cs="Arial"/>
+                <w:sz w:val="24"/>
+                <w:szCs w:val="24"/>
+                <w:lang w:val="es-ES"/>
+              </w:rPr>
+              <w:t>Se define según cada criterio de búsqueda.</w:t>
             </w:r>
           </w:p>
         </w:tc>
@@ -706,7 +799,43 @@
                 <w:szCs w:val="24"/>
                 <w:lang w:val="es-ES"/>
               </w:rPr>
-              <w:t>Si el código de vuelo existe, muestra el vuelo correspondiente, de lo contrario muestra un mensaje para informar que el código ingresado no corresponde a ningún vuelo actual.</w:t>
+              <w:t xml:space="preserve">Si </w:t>
+            </w:r>
+            <w:r>
+              <w:rPr>
+                <w:rFonts w:ascii="Arial" w:hAnsi="Arial" w:cs="Arial"/>
+                <w:sz w:val="24"/>
+                <w:szCs w:val="24"/>
+                <w:lang w:val="es-ES"/>
+              </w:rPr>
+              <w:t xml:space="preserve">la entrada para cada criterio </w:t>
+            </w:r>
+            <w:r>
+              <w:rPr>
+                <w:rFonts w:ascii="Arial" w:hAnsi="Arial" w:cs="Arial"/>
+                <w:sz w:val="24"/>
+                <w:szCs w:val="24"/>
+                <w:lang w:val="es-ES"/>
+              </w:rPr>
+              <w:t>de vuelo</w:t>
+            </w:r>
+            <w:r>
+              <w:rPr>
+                <w:rFonts w:ascii="Arial" w:hAnsi="Arial" w:cs="Arial"/>
+                <w:sz w:val="24"/>
+                <w:szCs w:val="24"/>
+                <w:lang w:val="es-ES"/>
+              </w:rPr>
+              <w:t xml:space="preserve"> concuerda con al menos un vuelo, se muestra el primer vuelo </w:t>
+            </w:r>
+            <w:r>
+              <w:rPr>
+                <w:rFonts w:ascii="Arial" w:hAnsi="Arial" w:cs="Arial"/>
+                <w:sz w:val="24"/>
+                <w:szCs w:val="24"/>
+                <w:lang w:val="es-ES"/>
+              </w:rPr>
+              <w:t>encontrado, de lo contrario se informa al usuario que no hay un vuelo correspondiente a la entrada y criterio de búsqueda escogidos.</w:t>
             </w:r>
           </w:p>
         </w:tc>
@@ -736,6 +865,7 @@
         <w:tc>
           <w:tcPr>
             <w:tcW w:w="1413" w:type="dxa"/>
+            <w:shd w:val="clear" w:color="auto" w:fill="D0CECE" w:themeFill="background2" w:themeFillShade="E6"/>
           </w:tcPr>
           <w:p>
             <w:pPr>
@@ -760,6 +890,7 @@
         <w:tc>
           <w:tcPr>
             <w:tcW w:w="7415" w:type="dxa"/>
+            <w:shd w:val="clear" w:color="auto" w:fill="D0CECE" w:themeFill="background2" w:themeFillShade="E6"/>
           </w:tcPr>
           <w:p>
             <w:pPr>
@@ -845,6 +976,7 @@
         <w:tc>
           <w:tcPr>
             <w:tcW w:w="1413" w:type="dxa"/>
+            <w:shd w:val="clear" w:color="auto" w:fill="D0CECE" w:themeFill="background2" w:themeFillShade="E6"/>
           </w:tcPr>
           <w:p>
             <w:pPr>
@@ -869,6 +1001,7 @@
         <w:tc>
           <w:tcPr>
             <w:tcW w:w="7415" w:type="dxa"/>
+            <w:shd w:val="clear" w:color="auto" w:fill="D0CECE" w:themeFill="background2" w:themeFillShade="E6"/>
           </w:tcPr>
           <w:p>
             <w:pPr>
@@ -987,6 +1120,7 @@
         <w:tc>
           <w:tcPr>
             <w:tcW w:w="1413" w:type="dxa"/>
+            <w:shd w:val="clear" w:color="auto" w:fill="D0CECE" w:themeFill="background2" w:themeFillShade="E6"/>
           </w:tcPr>
           <w:p>
             <w:pPr>
@@ -1011,33 +1145,25 @@
         <w:tc>
           <w:tcPr>
             <w:tcW w:w="7415" w:type="dxa"/>
-          </w:tcPr>
-          <w:p>
-            <w:pPr>
-              <w:rPr>
-                <w:rFonts w:ascii="Arial" w:hAnsi="Arial" w:cs="Arial"/>
-                <w:sz w:val="24"/>
-                <w:szCs w:val="24"/>
-                <w:lang w:val="es-ES"/>
-              </w:rPr>
-            </w:pPr>
-            <w:r>
-              <w:rPr>
-                <w:rFonts w:ascii="Arial" w:hAnsi="Arial" w:cs="Arial"/>
-                <w:sz w:val="24"/>
-                <w:szCs w:val="24"/>
-                <w:lang w:val="es-ES"/>
-              </w:rPr>
-              <w:t>R</w:t>
-            </w:r>
-            <w:r>
-              <w:rPr>
-                <w:rFonts w:ascii="Arial" w:hAnsi="Arial" w:cs="Arial"/>
-                <w:sz w:val="24"/>
-                <w:szCs w:val="24"/>
-                <w:lang w:val="es-ES"/>
-              </w:rPr>
-              <w:t>N</w:t>
+            <w:shd w:val="clear" w:color="auto" w:fill="D0CECE" w:themeFill="background2" w:themeFillShade="E6"/>
+          </w:tcPr>
+          <w:p>
+            <w:pPr>
+              <w:rPr>
+                <w:rFonts w:ascii="Arial" w:hAnsi="Arial" w:cs="Arial"/>
+                <w:sz w:val="24"/>
+                <w:szCs w:val="24"/>
+                <w:lang w:val="es-ES"/>
+              </w:rPr>
+            </w:pPr>
+            <w:r>
+              <w:rPr>
+                <w:rFonts w:ascii="Arial" w:hAnsi="Arial" w:cs="Arial"/>
+                <w:sz w:val="24"/>
+                <w:szCs w:val="24"/>
+                <w:lang w:val="es-ES"/>
+              </w:rPr>
+              <w:t>RN</w:t>
             </w:r>
             <w:r>
               <w:rPr>
@@ -1180,27 +1306,6 @@
           <w:lang w:val="es-ES"/>
         </w:rPr>
       </w:pPr>
-      <w:bookmarkStart w:id="0" w:name="_GoBack"/>
-      <w:bookmarkEnd w:id="0"/>
-    </w:p>
-    <w:p>
-      <w:pPr>
-        <w:rPr>
-          <w:rFonts w:ascii="Arial" w:hAnsi="Arial" w:cs="Arial"/>
-          <w:sz w:val="24"/>
-          <w:szCs w:val="24"/>
-          <w:lang w:val="es-ES"/>
-        </w:rPr>
-      </w:pPr>
-      <w:r>
-        <w:rPr>
-          <w:rFonts w:ascii="Arial" w:hAnsi="Arial" w:cs="Arial"/>
-          <w:sz w:val="24"/>
-          <w:szCs w:val="24"/>
-          <w:lang w:val="es-ES"/>
-        </w:rPr>
-        <w:br w:type="page"/>
-      </w:r>
     </w:p>
     <w:p>
       <w:pPr>
@@ -1212,6 +1317,8 @@
           <w:lang w:val="es-ES"/>
         </w:rPr>
       </w:pPr>
+      <w:bookmarkStart w:id="0" w:name="_GoBack"/>
+      <w:bookmarkEnd w:id="0"/>
       <w:r>
         <w:rPr>
           <w:rFonts w:ascii="Arial" w:hAnsi="Arial" w:cs="Arial"/>
@@ -1561,7 +1668,7 @@
 </file>
 
 <file path=word/endnotes.xml><?xml version="1.0" encoding="utf-8"?>
-<w:endnotes xmlns:wpc="http://schemas.microsoft.com/office/word/2010/wordprocessingCanvas" xmlns:cx="http://schemas.microsoft.com/office/drawing/2014/chartex" xmlns:cx1="http://schemas.microsoft.com/office/drawing/2015/9/8/chartex" xmlns:mc="http://schemas.openxmlformats.org/markup-compatibility/2006" xmlns:o="urn:schemas-microsoft-com:office:office" xmlns:r="http://schemas.openxmlformats.org/officeDocument/2006/relationships" xmlns:m="http://schemas.openxmlformats.org/officeDocument/2006/math" xmlns:v="urn:schemas-microsoft-com:vml" xmlns:wp14="http://schemas.microsoft.com/office/word/2010/wordprocessingDrawing" xmlns:wp="http://schemas.openxmlformats.org/drawingml/2006/wordprocessingDrawing" xmlns:w10="urn:schemas-microsoft-com:office:word" xmlns:w="http://schemas.openxmlformats.org/wordprocessingml/2006/main" xmlns:w14="http://schemas.microsoft.com/office/word/2010/wordml" xmlns:w15="http://schemas.microsoft.com/office/word/2012/wordml" xmlns:w16se="http://schemas.microsoft.com/office/word/2015/wordml/symex" xmlns:wpg="http://schemas.microsoft.com/office/word/2010/wordprocessingGroup" xmlns:wpi="http://schemas.microsoft.com/office/word/2010/wordprocessingInk" xmlns:wne="http://schemas.microsoft.com/office/word/2006/wordml" xmlns:wps="http://schemas.microsoft.com/office/word/2010/wordprocessingShape" mc:Ignorable="w14 w15 w16se wp14">
+<w:endnotes xmlns:wpc="http://schemas.microsoft.com/office/word/2010/wordprocessingCanvas" xmlns:cx="http://schemas.microsoft.com/office/drawing/2014/chartex" xmlns:cx1="http://schemas.microsoft.com/office/drawing/2015/9/8/chartex" xmlns:cx2="http://schemas.microsoft.com/office/drawing/2015/10/21/chartex" xmlns:cx3="http://schemas.microsoft.com/office/drawing/2016/5/9/chartex" xmlns:cx4="http://schemas.microsoft.com/office/drawing/2016/5/10/chartex" xmlns:cx5="http://schemas.microsoft.com/office/drawing/2016/5/11/chartex" xmlns:cx6="http://schemas.microsoft.com/office/drawing/2016/5/12/chartex" xmlns:cx7="http://schemas.microsoft.com/office/drawing/2016/5/13/chartex" xmlns:cx8="http://schemas.microsoft.com/office/drawing/2016/5/14/chartex" xmlns:mc="http://schemas.openxmlformats.org/markup-compatibility/2006" xmlns:aink="http://schemas.microsoft.com/office/drawing/2016/ink" xmlns:am3d="http://schemas.microsoft.com/office/drawing/2017/model3d" xmlns:o="urn:schemas-microsoft-com:office:office" xmlns:r="http://schemas.openxmlformats.org/officeDocument/2006/relationships" xmlns:m="http://schemas.openxmlformats.org/officeDocument/2006/math" xmlns:v="urn:schemas-microsoft-com:vml" xmlns:wp14="http://schemas.microsoft.com/office/word/2010/wordprocessingDrawing" xmlns:wp="http://schemas.openxmlformats.org/drawingml/2006/wordprocessingDrawing" xmlns:w10="urn:schemas-microsoft-com:office:word" xmlns:w="http://schemas.openxmlformats.org/wordprocessingml/2006/main" xmlns:w14="http://schemas.microsoft.com/office/word/2010/wordml" xmlns:w15="http://schemas.microsoft.com/office/word/2012/wordml" xmlns:w16cid="http://schemas.microsoft.com/office/word/2016/wordml/cid" xmlns:w16se="http://schemas.microsoft.com/office/word/2015/wordml/symex" xmlns:wpg="http://schemas.microsoft.com/office/word/2010/wordprocessingGroup" xmlns:wpi="http://schemas.microsoft.com/office/word/2010/wordprocessingInk" xmlns:wne="http://schemas.microsoft.com/office/word/2006/wordml" xmlns:wps="http://schemas.microsoft.com/office/word/2010/wordprocessingShape" mc:Ignorable="w14 w15 w16se w16cid wp14">
   <w:endnote w:type="separator" w:id="-1">
     <w:p>
       <w:pPr>
@@ -1586,7 +1693,7 @@
 </file>
 
 <file path=word/footnotes.xml><?xml version="1.0" encoding="utf-8"?>
-<w:footnotes xmlns:wpc="http://schemas.microsoft.com/office/word/2010/wordprocessingCanvas" xmlns:cx="http://schemas.microsoft.com/office/drawing/2014/chartex" xmlns:cx1="http://schemas.microsoft.com/office/drawing/2015/9/8/chartex" xmlns:mc="http://schemas.openxmlformats.org/markup-compatibility/2006" xmlns:o="urn:schemas-microsoft-com:office:office" xmlns:r="http://schemas.openxmlformats.org/officeDocument/2006/relationships" xmlns:m="http://schemas.openxmlformats.org/officeDocument/2006/math" xmlns:v="urn:schemas-microsoft-com:vml" xmlns:wp14="http://schemas.microsoft.com/office/word/2010/wordprocessingDrawing" xmlns:wp="http://schemas.openxmlformats.org/drawingml/2006/wordprocessingDrawing" xmlns:w10="urn:schemas-microsoft-com:office:word" xmlns:w="http://schemas.openxmlformats.org/wordprocessingml/2006/main" xmlns:w14="http://schemas.microsoft.com/office/word/2010/wordml" xmlns:w15="http://schemas.microsoft.com/office/word/2012/wordml" xmlns:w16se="http://schemas.microsoft.com/office/word/2015/wordml/symex" xmlns:wpg="http://schemas.microsoft.com/office/word/2010/wordprocessingGroup" xmlns:wpi="http://schemas.microsoft.com/office/word/2010/wordprocessingInk" xmlns:wne="http://schemas.microsoft.com/office/word/2006/wordml" xmlns:wps="http://schemas.microsoft.com/office/word/2010/wordprocessingShape" mc:Ignorable="w14 w15 w16se wp14">
+<w:footnotes xmlns:wpc="http://schemas.microsoft.com/office/word/2010/wordprocessingCanvas" xmlns:cx="http://schemas.microsoft.com/office/drawing/2014/chartex" xmlns:cx1="http://schemas.microsoft.com/office/drawing/2015/9/8/chartex" xmlns:cx2="http://schemas.microsoft.com/office/drawing/2015/10/21/chartex" xmlns:cx3="http://schemas.microsoft.com/office/drawing/2016/5/9/chartex" xmlns:cx4="http://schemas.microsoft.com/office/drawing/2016/5/10/chartex" xmlns:cx5="http://schemas.microsoft.com/office/drawing/2016/5/11/chartex" xmlns:cx6="http://schemas.microsoft.com/office/drawing/2016/5/12/chartex" xmlns:cx7="http://schemas.microsoft.com/office/drawing/2016/5/13/chartex" xmlns:cx8="http://schemas.microsoft.com/office/drawing/2016/5/14/chartex" xmlns:mc="http://schemas.openxmlformats.org/markup-compatibility/2006" xmlns:aink="http://schemas.microsoft.com/office/drawing/2016/ink" xmlns:am3d="http://schemas.microsoft.com/office/drawing/2017/model3d" xmlns:o="urn:schemas-microsoft-com:office:office" xmlns:r="http://schemas.openxmlformats.org/officeDocument/2006/relationships" xmlns:m="http://schemas.openxmlformats.org/officeDocument/2006/math" xmlns:v="urn:schemas-microsoft-com:vml" xmlns:wp14="http://schemas.microsoft.com/office/word/2010/wordprocessingDrawing" xmlns:wp="http://schemas.openxmlformats.org/drawingml/2006/wordprocessingDrawing" xmlns:w10="urn:schemas-microsoft-com:office:word" xmlns:w="http://schemas.openxmlformats.org/wordprocessingml/2006/main" xmlns:w14="http://schemas.microsoft.com/office/word/2010/wordml" xmlns:w15="http://schemas.microsoft.com/office/word/2012/wordml" xmlns:w16cid="http://schemas.microsoft.com/office/word/2016/wordml/cid" xmlns:w16se="http://schemas.microsoft.com/office/word/2015/wordml/symex" xmlns:wpg="http://schemas.microsoft.com/office/word/2010/wordprocessingGroup" xmlns:wpi="http://schemas.microsoft.com/office/word/2010/wordprocessingInk" xmlns:wne="http://schemas.microsoft.com/office/word/2006/wordml" xmlns:wps="http://schemas.microsoft.com/office/word/2010/wordprocessingShape" mc:Ignorable="w14 w15 w16se w16cid wp14">
   <w:footnote w:type="separator" w:id="-1">
     <w:p>
       <w:pPr>
@@ -1611,7 +1718,7 @@
 </file>
 
 <file path=word/header1.xml><?xml version="1.0" encoding="utf-8"?>
-<w:hdr xmlns:wpc="http://schemas.microsoft.com/office/word/2010/wordprocessingCanvas" xmlns:cx="http://schemas.microsoft.com/office/drawing/2014/chartex" xmlns:cx1="http://schemas.microsoft.com/office/drawing/2015/9/8/chartex" xmlns:mc="http://schemas.openxmlformats.org/markup-compatibility/2006" xmlns:o="urn:schemas-microsoft-com:office:office" xmlns:r="http://schemas.openxmlformats.org/officeDocument/2006/relationships" xmlns:m="http://schemas.openxmlformats.org/officeDocument/2006/math" xmlns:v="urn:schemas-microsoft-com:vml" xmlns:wp14="http://schemas.microsoft.com/office/word/2010/wordprocessingDrawing" xmlns:wp="http://schemas.openxmlformats.org/drawingml/2006/wordprocessingDrawing" xmlns:w10="urn:schemas-microsoft-com:office:word" xmlns:w="http://schemas.openxmlformats.org/wordprocessingml/2006/main" xmlns:w14="http://schemas.microsoft.com/office/word/2010/wordml" xmlns:w15="http://schemas.microsoft.com/office/word/2012/wordml" xmlns:w16se="http://schemas.microsoft.com/office/word/2015/wordml/symex" xmlns:wpg="http://schemas.microsoft.com/office/word/2010/wordprocessingGroup" xmlns:wpi="http://schemas.microsoft.com/office/word/2010/wordprocessingInk" xmlns:wne="http://schemas.microsoft.com/office/word/2006/wordml" xmlns:wps="http://schemas.microsoft.com/office/word/2010/wordprocessingShape" mc:Ignorable="w14 w15 w16se wp14">
+<w:hdr xmlns:wpc="http://schemas.microsoft.com/office/word/2010/wordprocessingCanvas" xmlns:cx="http://schemas.microsoft.com/office/drawing/2014/chartex" xmlns:cx1="http://schemas.microsoft.com/office/drawing/2015/9/8/chartex" xmlns:cx2="http://schemas.microsoft.com/office/drawing/2015/10/21/chartex" xmlns:cx3="http://schemas.microsoft.com/office/drawing/2016/5/9/chartex" xmlns:cx4="http://schemas.microsoft.com/office/drawing/2016/5/10/chartex" xmlns:cx5="http://schemas.microsoft.com/office/drawing/2016/5/11/chartex" xmlns:cx6="http://schemas.microsoft.com/office/drawing/2016/5/12/chartex" xmlns:cx7="http://schemas.microsoft.com/office/drawing/2016/5/13/chartex" xmlns:cx8="http://schemas.microsoft.com/office/drawing/2016/5/14/chartex" xmlns:mc="http://schemas.openxmlformats.org/markup-compatibility/2006" xmlns:aink="http://schemas.microsoft.com/office/drawing/2016/ink" xmlns:am3d="http://schemas.microsoft.com/office/drawing/2017/model3d" xmlns:o="urn:schemas-microsoft-com:office:office" xmlns:r="http://schemas.openxmlformats.org/officeDocument/2006/relationships" xmlns:m="http://schemas.openxmlformats.org/officeDocument/2006/math" xmlns:v="urn:schemas-microsoft-com:vml" xmlns:wp14="http://schemas.microsoft.com/office/word/2010/wordprocessingDrawing" xmlns:wp="http://schemas.openxmlformats.org/drawingml/2006/wordprocessingDrawing" xmlns:w10="urn:schemas-microsoft-com:office:word" xmlns:w="http://schemas.openxmlformats.org/wordprocessingml/2006/main" xmlns:w14="http://schemas.microsoft.com/office/word/2010/wordml" xmlns:w15="http://schemas.microsoft.com/office/word/2012/wordml" xmlns:w16cid="http://schemas.microsoft.com/office/word/2016/wordml/cid" xmlns:w16se="http://schemas.microsoft.com/office/word/2015/wordml/symex" xmlns:wpg="http://schemas.microsoft.com/office/word/2010/wordprocessingGroup" xmlns:wpi="http://schemas.microsoft.com/office/word/2010/wordprocessingInk" xmlns:wne="http://schemas.microsoft.com/office/word/2006/wordml" xmlns:wps="http://schemas.microsoft.com/office/word/2010/wordprocessingShape" mc:Ignorable="w14 w15 w16se w16cid wp14">
   <w:p>
     <w:pPr>
       <w:pStyle w:val="Encabezado"/>
@@ -1644,7 +1751,7 @@
 </file>
 
 <file path=word/styles.xml><?xml version="1.0" encoding="utf-8"?>
-<w:styles xmlns:mc="http://schemas.openxmlformats.org/markup-compatibility/2006" xmlns:r="http://schemas.openxmlformats.org/officeDocument/2006/relationships" xmlns:w="http://schemas.openxmlformats.org/wordprocessingml/2006/main" xmlns:w14="http://schemas.microsoft.com/office/word/2010/wordml" xmlns:w15="http://schemas.microsoft.com/office/word/2012/wordml" xmlns:w16se="http://schemas.microsoft.com/office/word/2015/wordml/symex" mc:Ignorable="w14 w15 w16se">
+<w:styles xmlns:mc="http://schemas.openxmlformats.org/markup-compatibility/2006" xmlns:r="http://schemas.openxmlformats.org/officeDocument/2006/relationships" xmlns:w="http://schemas.openxmlformats.org/wordprocessingml/2006/main" xmlns:w14="http://schemas.microsoft.com/office/word/2010/wordml" xmlns:w15="http://schemas.microsoft.com/office/word/2012/wordml" xmlns:w16cid="http://schemas.microsoft.com/office/word/2016/wordml/cid" xmlns:w16se="http://schemas.microsoft.com/office/word/2015/wordml/symex" mc:Ignorable="w14 w15 w16se w16cid">
   <w:docDefaults>
     <w:rPrDefault>
       <w:rPr>
@@ -1660,7 +1767,7 @@
       </w:pPr>
     </w:pPrDefault>
   </w:docDefaults>
-  <w:latentStyles w:defLockedState="0" w:defUIPriority="99" w:defSemiHidden="0" w:defUnhideWhenUsed="0" w:defQFormat="0" w:count="371">
+  <w:latentStyles w:defLockedState="0" w:defUIPriority="99" w:defSemiHidden="0" w:defUnhideWhenUsed="0" w:defQFormat="0" w:count="376">
     <w:lsdException w:name="Normal" w:uiPriority="0" w:qFormat="1"/>
     <w:lsdException w:name="heading 1" w:uiPriority="9" w:qFormat="1"/>
     <w:lsdException w:name="heading 2" w:semiHidden="1" w:uiPriority="9" w:unhideWhenUsed="1" w:qFormat="1"/>
@@ -1766,7 +1873,6 @@
     <w:lsdException w:name="HTML Sample" w:semiHidden="1" w:unhideWhenUsed="1"/>
     <w:lsdException w:name="HTML Typewriter" w:semiHidden="1" w:unhideWhenUsed="1"/>
     <w:lsdException w:name="HTML Variable" w:semiHidden="1" w:unhideWhenUsed="1"/>
-    <w:lsdException w:name="Normal Table" w:semiHidden="1" w:unhideWhenUsed="1"/>
     <w:lsdException w:name="annotation subject" w:semiHidden="1" w:unhideWhenUsed="1"/>
     <w:lsdException w:name="No List" w:semiHidden="1" w:unhideWhenUsed="1"/>
     <w:lsdException w:name="Outline List 1" w:semiHidden="1" w:unhideWhenUsed="1"/>
@@ -1809,11 +1915,8 @@
     <w:lsdException w:name="Table Contemporary" w:semiHidden="1" w:unhideWhenUsed="1"/>
     <w:lsdException w:name="Table Elegant" w:semiHidden="1" w:unhideWhenUsed="1"/>
     <w:lsdException w:name="Table Professional" w:semiHidden="1" w:unhideWhenUsed="1"/>
-    <w:lsdException w:name="Table Subtle 1" w:semiHidden="1" w:unhideWhenUsed="1"/>
     <w:lsdException w:name="Table Subtle 2" w:semiHidden="1" w:unhideWhenUsed="1"/>
     <w:lsdException w:name="Table Web 1" w:semiHidden="1" w:unhideWhenUsed="1"/>
-    <w:lsdException w:name="Table Web 2" w:semiHidden="1" w:unhideWhenUsed="1"/>
-    <w:lsdException w:name="Table Web 3" w:semiHidden="1" w:unhideWhenUsed="1"/>
     <w:lsdException w:name="Balloon Text" w:semiHidden="1" w:unhideWhenUsed="1"/>
     <w:lsdException w:name="Table Grid" w:uiPriority="39"/>
     <w:lsdException w:name="Table Theme" w:semiHidden="1" w:unhideWhenUsed="1"/>
@@ -2032,6 +2135,11 @@
     <w:lsdException w:name="List Table 5 Dark Accent 6" w:uiPriority="50"/>
     <w:lsdException w:name="List Table 6 Colorful Accent 6" w:uiPriority="51"/>
     <w:lsdException w:name="List Table 7 Colorful Accent 6" w:uiPriority="52"/>
+    <w:lsdException w:name="Mention" w:semiHidden="1" w:unhideWhenUsed="1"/>
+    <w:lsdException w:name="Smart Hyperlink" w:semiHidden="1" w:unhideWhenUsed="1"/>
+    <w:lsdException w:name="Hashtag" w:semiHidden="1" w:unhideWhenUsed="1"/>
+    <w:lsdException w:name="Unresolved Mention" w:semiHidden="1" w:unhideWhenUsed="1"/>
+    <w:lsdException w:name="Smart Link" w:semiHidden="1" w:unhideWhenUsed="1"/>
   </w:latentStyles>
   <w:style w:type="paragraph" w:default="1" w:styleId="Normal">
     <w:name w:val="Normal"/>

</xml_diff>